<commit_message>
Began work on output processing
</commit_message>
<xml_diff>
--- a/Assignment Notes.docx
+++ b/Assignment Notes.docx
@@ -8,19 +8,11 @@
           <w:lang w:val="en-US"/>
         </w:rPr>
       </w:pPr>
-      <w:proofErr w:type="spellStart"/>
-      <w:r>
-        <w:rPr>
-          <w:lang w:val="en-US"/>
-        </w:rPr>
-        <w:t>Optimisation</w:t>
-      </w:r>
-      <w:proofErr w:type="spellEnd"/>
-      <w:r>
-        <w:rPr>
-          <w:lang w:val="en-US"/>
-        </w:rPr>
-        <w:t xml:space="preserve"> Coursework</w:t>
+      <w:r>
+        <w:rPr>
+          <w:lang w:val="en-US"/>
+        </w:rPr>
+        <w:t>Optimisation Coursework</w:t>
       </w:r>
     </w:p>
     <w:p>
@@ -181,23 +173,7 @@
           <w:rFonts w:eastAsiaTheme="minorEastAsia"/>
           <w:lang w:val="en-US"/>
         </w:rPr>
-        <w:t xml:space="preserve">the variable given to the subset of </w:t>
-      </w:r>
-      <w:proofErr w:type="gramStart"/>
-      <w:r>
-        <w:rPr>
-          <w:rFonts w:eastAsiaTheme="minorEastAsia"/>
-          <w:lang w:val="en-US"/>
-        </w:rPr>
-        <w:t>vertices  S</w:t>
-      </w:r>
-      <w:proofErr w:type="gramEnd"/>
-      <w:r>
-        <w:rPr>
-          <w:rFonts w:eastAsiaTheme="minorEastAsia"/>
-          <w:lang w:val="en-US"/>
-        </w:rPr>
-        <w:t xml:space="preserve"> </w:t>
+        <w:t xml:space="preserve">the variable given to the subset of vertices  S </w:t>
       </w:r>
       <m:oMath>
         <m:r>
@@ -299,23 +275,7 @@
           <w:rFonts w:eastAsiaTheme="minorEastAsia"/>
           <w:lang w:val="en-US"/>
         </w:rPr>
-        <w:t xml:space="preserve"> is a number only given to cliques. </w:t>
-      </w:r>
-      <w:proofErr w:type="gramStart"/>
-      <w:r>
-        <w:rPr>
-          <w:rFonts w:eastAsiaTheme="minorEastAsia"/>
-          <w:lang w:val="en-US"/>
-        </w:rPr>
-        <w:t>Therefore</w:t>
-      </w:r>
-      <w:proofErr w:type="gramEnd"/>
-      <w:r>
-        <w:rPr>
-          <w:rFonts w:eastAsiaTheme="minorEastAsia"/>
-          <w:lang w:val="en-US"/>
-        </w:rPr>
-        <w:t xml:space="preserve"> when we are summing over all the possible subsets of vertices of our graph, we need only to sum over the cliques of our graph. </w:t>
+        <w:t xml:space="preserve"> is a number only given to cliques. Therefore when we are summing over all the possible subsets of vertices of our graph, we need only to sum over the cliques of our graph. </w:t>
       </w:r>
       <m:oMath>
         <m:sSub>
@@ -1275,23 +1235,7 @@
           <w:rFonts w:eastAsiaTheme="minorEastAsia"/>
           <w:lang w:val="en-US"/>
         </w:rPr>
-        <w:t xml:space="preserve">. The architecture of the update function can be represented via </w:t>
-      </w:r>
-      <w:proofErr w:type="spellStart"/>
-      <w:r>
-        <w:rPr>
-          <w:rFonts w:eastAsiaTheme="minorEastAsia"/>
-          <w:lang w:val="en-US"/>
-        </w:rPr>
-        <w:t>ints</w:t>
-      </w:r>
-      <w:proofErr w:type="spellEnd"/>
-      <w:r>
-        <w:rPr>
-          <w:rFonts w:eastAsiaTheme="minorEastAsia"/>
-          <w:lang w:val="en-US"/>
-        </w:rPr>
-        <w:t xml:space="preserve"> interaction graph - </w:t>
+        <w:t xml:space="preserve">. The architecture of the update function can be represented via ints interaction graph - </w:t>
       </w:r>
       <m:oMath>
         <m:r>
@@ -1622,23 +1566,7 @@
           <w:rFonts w:eastAsiaTheme="minorEastAsia"/>
           <w:lang w:val="en-US"/>
         </w:rPr>
-        <w:t xml:space="preserve">The guessing number is always upper bounded by the size of a minimum feedback vertex set of </w:t>
-      </w:r>
-      <w:proofErr w:type="gramStart"/>
-      <w:r>
-        <w:rPr>
-          <w:rFonts w:eastAsiaTheme="minorEastAsia"/>
-          <w:lang w:val="en-US"/>
-        </w:rPr>
-        <w:t>D</w:t>
-      </w:r>
-      <w:proofErr w:type="gramEnd"/>
-      <w:r>
-        <w:rPr>
-          <w:rFonts w:eastAsiaTheme="minorEastAsia"/>
-          <w:lang w:val="en-US"/>
-        </w:rPr>
-        <w:t xml:space="preserve">; if equality holds, we say that D is </w:t>
+        <w:t xml:space="preserve">The guessing number is always upper bounded by the size of a minimum feedback vertex set of D; if equality holds, we say that D is </w:t>
       </w:r>
       <w:r>
         <w:rPr>
@@ -1719,25 +1647,7 @@
           <w:i/>
           <w:lang w:val="en-US"/>
         </w:rPr>
-        <w:t>q-</w:t>
-      </w:r>
-      <w:proofErr w:type="spellStart"/>
-      <w:r>
-        <w:rPr>
-          <w:rFonts w:eastAsiaTheme="minorEastAsia"/>
-          <w:i/>
-          <w:lang w:val="en-US"/>
-        </w:rPr>
-        <w:t>ary</w:t>
-      </w:r>
-      <w:proofErr w:type="spellEnd"/>
-      <w:r>
-        <w:rPr>
-          <w:rFonts w:eastAsiaTheme="minorEastAsia"/>
-          <w:i/>
-          <w:lang w:val="en-US"/>
-        </w:rPr>
-        <w:t xml:space="preserve"> </w:t>
+        <w:t xml:space="preserve">q-ary </w:t>
       </w:r>
       <w:r>
         <w:rPr>
@@ -2093,7 +2003,6 @@
         </w:rPr>
         <w:t xml:space="preserve">interaction graph </w:t>
       </w:r>
-      <w:proofErr w:type="spellStart"/>
       <w:r>
         <w:rPr>
           <w:rFonts w:eastAsiaTheme="minorEastAsia"/>
@@ -2109,29 +2018,12 @@
         </w:rPr>
         <w:t>f</w:t>
       </w:r>
-      <w:proofErr w:type="spellEnd"/>
-      <w:r>
-        <w:rPr>
-          <w:rFonts w:eastAsiaTheme="minorEastAsia"/>
-          <w:lang w:val="en-US"/>
-        </w:rPr>
-        <w:t xml:space="preserve"> is the graph on/</w:t>
-      </w:r>
-      <w:proofErr w:type="spellStart"/>
-      <w:r>
-        <w:rPr>
-          <w:rFonts w:eastAsiaTheme="minorEastAsia"/>
-          <w:lang w:val="en-US"/>
-        </w:rPr>
-        <w:t>of</w:t>
-      </w:r>
-      <w:proofErr w:type="spellEnd"/>
-      <w:r>
-        <w:rPr>
-          <w:rFonts w:eastAsiaTheme="minorEastAsia"/>
-          <w:lang w:val="en-US"/>
-        </w:rPr>
-        <w:t xml:space="preserve"> </w:t>
+      <w:r>
+        <w:rPr>
+          <w:rFonts w:eastAsiaTheme="minorEastAsia"/>
+          <w:lang w:val="en-US"/>
+        </w:rPr>
+        <w:t xml:space="preserve"> is the graph on/of </w:t>
       </w:r>
       <w:r>
         <w:rPr>
@@ -2870,23 +2762,7 @@
           <w:rFonts w:eastAsiaTheme="minorEastAsia"/>
           <w:lang w:val="en-US"/>
         </w:rPr>
-        <w:t xml:space="preserve"> i.e the guessing number of (the update) function is the log to base q of size of </w:t>
-      </w:r>
-      <w:proofErr w:type="spellStart"/>
-      <w:r>
-        <w:rPr>
-          <w:rFonts w:eastAsiaTheme="minorEastAsia"/>
-          <w:lang w:val="en-US"/>
-        </w:rPr>
-        <w:t>the</w:t>
-      </w:r>
-      <w:proofErr w:type="spellEnd"/>
-      <w:r>
-        <w:rPr>
-          <w:rFonts w:eastAsiaTheme="minorEastAsia"/>
-          <w:lang w:val="en-US"/>
-        </w:rPr>
-        <w:t xml:space="preserve"> vector f, with the fix (round to the nearest integer) function applied to each function? </w:t>
+        <w:t xml:space="preserve"> i.e the guessing number of (the update) function is the log to base q of size of the vector f, with the fix (round to the nearest integer) function applied to each function? </w:t>
       </w:r>
       <w:r>
         <w:rPr>
@@ -3509,23 +3385,7 @@
           <w:rFonts w:eastAsiaTheme="minorEastAsia"/>
           <w:lang w:val="en-US"/>
         </w:rPr>
-        <w:t xml:space="preserve">(the power set of </w:t>
-      </w:r>
-      <w:proofErr w:type="gramStart"/>
-      <w:r>
-        <w:rPr>
-          <w:rFonts w:eastAsiaTheme="minorEastAsia"/>
-          <w:lang w:val="en-US"/>
-        </w:rPr>
-        <w:t>V</w:t>
-      </w:r>
-      <w:proofErr w:type="gramEnd"/>
-      <w:r>
-        <w:rPr>
-          <w:rFonts w:eastAsiaTheme="minorEastAsia"/>
-          <w:lang w:val="en-US"/>
-        </w:rPr>
-        <w:t xml:space="preserve"> – the set of all subsets of V)</w:t>
+        <w:t>(the power set of V – the set of all subsets of V)</w:t>
       </w:r>
       <m:oMath>
         <m:r>
@@ -4009,94 +3869,60 @@
         </w:rPr>
         <w:t xml:space="preserve">i.e the value the function gives to the </w:t>
       </w:r>
-      <w:proofErr w:type="spellStart"/>
-      <w:r>
-        <w:rPr>
-          <w:rFonts w:eastAsiaTheme="minorEastAsia"/>
-          <w:lang w:val="en-US"/>
-        </w:rPr>
-        <w:t>the</w:t>
-      </w:r>
-      <w:proofErr w:type="spellEnd"/>
-      <w:r>
-        <w:rPr>
-          <w:rFonts w:eastAsiaTheme="minorEastAsia"/>
-          <w:lang w:val="en-US"/>
-        </w:rPr>
-        <w:t xml:space="preserve"> set of vertices </w:t>
-      </w:r>
-    </w:p>
-    <w:p>
-      <w:pPr>
-        <w:rPr>
-          <w:rFonts w:eastAsiaTheme="minorEastAsia"/>
-          <w:lang w:val="en-US"/>
-        </w:rPr>
-      </w:pPr>
-    </w:p>
-    <w:p>
-      <w:pPr>
-        <w:rPr>
-          <w:rFonts w:eastAsiaTheme="minorEastAsia"/>
-          <w:lang w:val="en-US"/>
-        </w:rPr>
-      </w:pPr>
-    </w:p>
-    <w:p>
-      <w:pPr>
-        <w:rPr>
-          <w:rFonts w:eastAsiaTheme="minorEastAsia"/>
-          <w:lang w:val="en-US"/>
-        </w:rPr>
-      </w:pPr>
-    </w:p>
-    <w:p>
-      <w:pPr>
-        <w:rPr>
-          <w:rFonts w:eastAsiaTheme="minorEastAsia"/>
-          <w:lang w:val="en-US"/>
-        </w:rPr>
-      </w:pPr>
-    </w:p>
-    <w:p>
-      <w:pPr>
-        <w:rPr>
-          <w:rFonts w:eastAsiaTheme="minorEastAsia"/>
-          <w:lang w:val="en-US"/>
-        </w:rPr>
-      </w:pPr>
-      <w:proofErr w:type="spellStart"/>
+      <w:r>
+        <w:rPr>
+          <w:rFonts w:eastAsiaTheme="minorEastAsia"/>
+          <w:lang w:val="en-US"/>
+        </w:rPr>
+        <w:t xml:space="preserve">the set of vertices </w:t>
+      </w:r>
+    </w:p>
+    <w:p>
+      <w:pPr>
+        <w:rPr>
+          <w:rFonts w:eastAsiaTheme="minorEastAsia"/>
+          <w:lang w:val="en-US"/>
+        </w:rPr>
+      </w:pPr>
+    </w:p>
+    <w:p>
+      <w:pPr>
+        <w:rPr>
+          <w:rFonts w:eastAsiaTheme="minorEastAsia"/>
+          <w:lang w:val="en-US"/>
+        </w:rPr>
+      </w:pPr>
+    </w:p>
+    <w:p>
+      <w:pPr>
+        <w:rPr>
+          <w:rFonts w:eastAsiaTheme="minorEastAsia"/>
+          <w:lang w:val="en-US"/>
+        </w:rPr>
+      </w:pPr>
+    </w:p>
+    <w:p>
+      <w:pPr>
+        <w:rPr>
+          <w:rFonts w:eastAsiaTheme="minorEastAsia"/>
+          <w:lang w:val="en-US"/>
+        </w:rPr>
+      </w:pPr>
+    </w:p>
+    <w:p>
+      <w:pPr>
+        <w:rPr>
+          <w:rFonts w:eastAsiaTheme="minorEastAsia"/>
+          <w:lang w:val="en-US"/>
+        </w:rPr>
+      </w:pPr>
       <w:r>
         <w:rPr>
           <w:rFonts w:eastAsiaTheme="minorEastAsia"/>
           <w:lang w:val="en-US"/>
         </w:rPr>
         <w:lastRenderedPageBreak/>
-        <w:t>xV</w:t>
-      </w:r>
-      <w:proofErr w:type="spellEnd"/>
-      <w:r>
-        <w:rPr>
-          <w:rFonts w:eastAsiaTheme="minorEastAsia"/>
-          <w:lang w:val="en-US"/>
-        </w:rPr>
-        <w:t xml:space="preserve"> is a value </w:t>
-      </w:r>
-      <w:proofErr w:type="spellStart"/>
-      <w:r>
-        <w:rPr>
-          <w:rFonts w:eastAsiaTheme="minorEastAsia"/>
-          <w:lang w:val="en-US"/>
-        </w:rPr>
-        <w:t xml:space="preserve">given </w:t>
-      </w:r>
-      <w:proofErr w:type="spellEnd"/>
-      <w:r>
-        <w:rPr>
-          <w:rFonts w:eastAsiaTheme="minorEastAsia"/>
-          <w:lang w:val="en-US"/>
-        </w:rPr>
-        <w:t>to every subset of matri</w:t>
+        <w:t>xV is a value given to every subset of matri</w:t>
       </w:r>
       <w:r>
         <w:rPr>
@@ -4238,70 +4064,20 @@
         <w:rPr>
           <w:rFonts w:eastAsiaTheme="minorEastAsia"/>
         </w:rPr>
-        <w:t xml:space="preserve">Xi = Value given to the </w:t>
-      </w:r>
-      <w:proofErr w:type="spellStart"/>
-      <w:r>
-        <w:rPr>
-          <w:rFonts w:eastAsiaTheme="minorEastAsia"/>
-        </w:rPr>
-        <w:t>ith</w:t>
-      </w:r>
-      <w:proofErr w:type="spellEnd"/>
-      <w:r>
-        <w:rPr>
-          <w:rFonts w:eastAsiaTheme="minorEastAsia"/>
-        </w:rPr>
-        <w:t xml:space="preserve"> subset of V</w:t>
-      </w:r>
-    </w:p>
-    <w:p>
-      <w:pPr>
-        <w:rPr>
-          <w:rFonts w:eastAsiaTheme="minorEastAsia"/>
-        </w:rPr>
-      </w:pPr>
-      <w:proofErr w:type="spellStart"/>
-      <w:r>
-        <w:rPr>
-          <w:rFonts w:eastAsiaTheme="minorEastAsia"/>
-        </w:rPr>
-        <w:t>Xj</w:t>
-      </w:r>
-      <w:proofErr w:type="spellEnd"/>
-      <w:r>
-        <w:rPr>
-          <w:rFonts w:eastAsiaTheme="minorEastAsia"/>
-        </w:rPr>
-        <w:t xml:space="preserve"> </w:t>
-      </w:r>
-      <w:proofErr w:type="spellStart"/>
-      <w:r>
-        <w:rPr>
-          <w:rFonts w:eastAsiaTheme="minorEastAsia"/>
-        </w:rPr>
-        <w:t>st</w:t>
-      </w:r>
-      <w:proofErr w:type="spellEnd"/>
-      <w:r>
-        <w:rPr>
-          <w:rFonts w:eastAsiaTheme="minorEastAsia"/>
-        </w:rPr>
-        <w:t xml:space="preserve"> j e [0, n], </w:t>
-      </w:r>
-      <w:proofErr w:type="gramStart"/>
-      <w:r>
-        <w:rPr>
-          <w:rFonts w:eastAsiaTheme="minorEastAsia"/>
-        </w:rPr>
-        <w:t>n :</w:t>
-      </w:r>
-      <w:proofErr w:type="gramEnd"/>
-      <w:r>
-        <w:rPr>
-          <w:rFonts w:eastAsiaTheme="minorEastAsia"/>
-        </w:rPr>
-        <w:t xml:space="preserve">= number of vertices, are the subsets containing </w:t>
+        <w:t>Xi = Value given to the ith subset of V</w:t>
+      </w:r>
+    </w:p>
+    <w:p>
+      <w:pPr>
+        <w:rPr>
+          <w:rFonts w:eastAsiaTheme="minorEastAsia"/>
+        </w:rPr>
+      </w:pPr>
+      <w:r>
+        <w:rPr>
+          <w:rFonts w:eastAsiaTheme="minorEastAsia"/>
+        </w:rPr>
+        <w:t xml:space="preserve">Xj st j e [0, n], n := number of vertices, are the subsets containing </w:t>
       </w:r>
       <w:r>
         <w:rPr>
@@ -4316,14 +4092,12 @@
           <w:rFonts w:eastAsiaTheme="minorEastAsia"/>
         </w:rPr>
       </w:pPr>
-      <w:proofErr w:type="spellStart"/>
       <w:r>
         <w:rPr>
           <w:rFonts w:eastAsiaTheme="minorEastAsia"/>
         </w:rPr>
         <w:t>Jk</w:t>
       </w:r>
-      <w:proofErr w:type="spellEnd"/>
     </w:p>
     <w:p>
       <w:pPr>
@@ -4412,44 +4186,8 @@
         <w:rPr>
           <w:rFonts w:eastAsiaTheme="minorEastAsia"/>
         </w:rPr>
-        <w:t xml:space="preserve">Adding condition is when </w:t>
-      </w:r>
-      <w:proofErr w:type="spellStart"/>
-      <w:r>
-        <w:rPr>
-          <w:rFonts w:eastAsiaTheme="minorEastAsia"/>
-        </w:rPr>
-        <w:t>len</w:t>
-      </w:r>
-      <w:proofErr w:type="spellEnd"/>
-      <w:r>
-        <w:rPr>
-          <w:rFonts w:eastAsiaTheme="minorEastAsia"/>
-        </w:rPr>
-        <w:t xml:space="preserve">(S) + </w:t>
-      </w:r>
-      <w:proofErr w:type="spellStart"/>
-      <w:r>
-        <w:rPr>
-          <w:rFonts w:eastAsiaTheme="minorEastAsia"/>
-        </w:rPr>
-        <w:t>len</w:t>
-      </w:r>
-      <w:proofErr w:type="spellEnd"/>
-      <w:r>
-        <w:rPr>
-          <w:rFonts w:eastAsiaTheme="minorEastAsia"/>
-        </w:rPr>
-        <w:t xml:space="preserve">(X) = total number of </w:t>
-      </w:r>
-      <w:proofErr w:type="spellStart"/>
-      <w:r>
-        <w:rPr>
-          <w:rFonts w:eastAsiaTheme="minorEastAsia"/>
-        </w:rPr>
-        <w:t>vertice</w:t>
-      </w:r>
-      <w:proofErr w:type="spellEnd"/>
+        <w:t>Adding condition is when len(S) + len(X) = total number of vertice</w:t>
+      </w:r>
     </w:p>
     <w:p>
       <w:pPr>
@@ -4544,19 +4282,11 @@
           <w:rFonts w:eastAsiaTheme="minorEastAsia"/>
         </w:rPr>
       </w:pPr>
-      <w:proofErr w:type="gramStart"/>
-      <w:r>
-        <w:rPr>
-          <w:rFonts w:eastAsiaTheme="minorEastAsia"/>
-        </w:rPr>
-        <w:t>Subgraphs(</w:t>
-      </w:r>
-      <w:proofErr w:type="gramEnd"/>
-      <w:r>
-        <w:rPr>
-          <w:rFonts w:eastAsiaTheme="minorEastAsia"/>
-        </w:rPr>
-        <w:t>S, A)</w:t>
+      <w:r>
+        <w:rPr>
+          <w:rFonts w:eastAsiaTheme="minorEastAsia"/>
+        </w:rPr>
+        <w:t>Subgraphs(S, A)</w:t>
       </w:r>
     </w:p>
     <w:p>
@@ -4570,44 +4300,8 @@
           <w:rFonts w:eastAsiaTheme="minorEastAsia"/>
         </w:rPr>
         <w:tab/>
-        <w:t xml:space="preserve">If </w:t>
-      </w:r>
-      <w:proofErr w:type="spellStart"/>
-      <w:r>
-        <w:rPr>
-          <w:rFonts w:eastAsiaTheme="minorEastAsia"/>
-        </w:rPr>
-        <w:t>len</w:t>
-      </w:r>
-      <w:proofErr w:type="spellEnd"/>
-      <w:r>
-        <w:rPr>
-          <w:rFonts w:eastAsiaTheme="minorEastAsia"/>
-        </w:rPr>
-        <w:t xml:space="preserve">(S) + </w:t>
-      </w:r>
-      <w:proofErr w:type="spellStart"/>
-      <w:r>
-        <w:rPr>
-          <w:rFonts w:eastAsiaTheme="minorEastAsia"/>
-        </w:rPr>
-        <w:t>len</w:t>
-      </w:r>
-      <w:proofErr w:type="spellEnd"/>
-      <w:r>
-        <w:rPr>
-          <w:rFonts w:eastAsiaTheme="minorEastAsia"/>
-        </w:rPr>
-        <w:t xml:space="preserve">(A) == </w:t>
-      </w:r>
-      <w:proofErr w:type="spellStart"/>
-      <w:r>
-        <w:rPr>
-          <w:rFonts w:eastAsiaTheme="minorEastAsia"/>
-        </w:rPr>
-        <w:t>numVert</w:t>
-      </w:r>
-      <w:proofErr w:type="spellEnd"/>
+        <w:t>If len(S) + len(A) == numVert</w:t>
+      </w:r>
     </w:p>
     <w:p>
       <w:pPr>
@@ -4680,26 +4374,13 @@
           <w:rFonts w:eastAsiaTheme="minorEastAsia"/>
         </w:rPr>
         <w:tab/>
-      </w:r>
-      <w:proofErr w:type="gramStart"/>
-      <w:r>
-        <w:rPr>
-          <w:rFonts w:eastAsiaTheme="minorEastAsia"/>
-        </w:rPr>
         <w:t>Subgraphs</w:t>
       </w:r>
       <w:r>
         <w:rPr>
           <w:rFonts w:eastAsiaTheme="minorEastAsia"/>
         </w:rPr>
-        <w:t>[</w:t>
-      </w:r>
-      <w:proofErr w:type="gramEnd"/>
-      <w:r>
-        <w:rPr>
-          <w:rFonts w:eastAsiaTheme="minorEastAsia"/>
-        </w:rPr>
-        <w:t>S union v, N]</w:t>
+        <w:t>[S union v, N]</w:t>
       </w:r>
     </w:p>
     <w:p>
@@ -4837,136 +4518,154 @@
     </w:p>
     <w:p>
       <w:pPr>
-        <w:rPr>
-          <w:rFonts w:eastAsiaTheme="minorEastAsia"/>
-        </w:rPr>
-      </w:pPr>
-    </w:p>
-    <w:p>
-      <w:pPr>
-        <w:rPr>
-          <w:rFonts w:eastAsiaTheme="minorEastAsia"/>
-        </w:rPr>
-      </w:pPr>
-    </w:p>
-    <w:p>
-      <w:pPr>
-        <w:rPr>
-          <w:rFonts w:eastAsiaTheme="minorEastAsia"/>
-        </w:rPr>
-      </w:pPr>
-    </w:p>
-    <w:p>
-      <w:pPr>
-        <w:rPr>
-          <w:rFonts w:eastAsiaTheme="minorEastAsia"/>
-        </w:rPr>
-      </w:pPr>
-    </w:p>
-    <w:p>
-      <w:pPr>
-        <w:rPr>
-          <w:rFonts w:eastAsiaTheme="minorEastAsia"/>
-        </w:rPr>
-      </w:pPr>
-      <w:r>
-        <w:rPr>
-          <w:rFonts w:eastAsiaTheme="minorEastAsia"/>
-        </w:rPr>
-        <w:t>+ x10 - x38 = 0</w:t>
-      </w:r>
-      <w:r>
-        <w:rPr>
-          <w:rFonts w:eastAsiaTheme="minorEastAsia"/>
-        </w:rPr>
-        <w:t xml:space="preserve"> (0,3), (0,3,4)</w:t>
-      </w:r>
-    </w:p>
-    <w:p>
-      <w:pPr>
-        <w:rPr>
-          <w:rFonts w:eastAsiaTheme="minorEastAsia"/>
-        </w:rPr>
-      </w:pPr>
-      <w:r>
-        <w:rPr>
-          <w:rFonts w:eastAsiaTheme="minorEastAsia"/>
-        </w:rPr>
-        <w:t xml:space="preserve"> + x15 - x44 = 0</w:t>
-      </w:r>
-      <w:r>
-        <w:rPr>
-          <w:rFonts w:eastAsiaTheme="minorEastAsia"/>
-        </w:rPr>
-        <w:t xml:space="preserve"> (1,3), (1,2,3)</w:t>
-      </w:r>
-    </w:p>
-    <w:p>
-      <w:pPr>
-        <w:rPr>
-          <w:rFonts w:eastAsiaTheme="minorEastAsia"/>
-        </w:rPr>
-      </w:pPr>
-      <w:r>
-        <w:rPr>
-          <w:rFonts w:eastAsiaTheme="minorEastAsia"/>
-        </w:rPr>
-        <w:t xml:space="preserve"> + x24 - x62 = 0</w:t>
-      </w:r>
-    </w:p>
-    <w:p>
-      <w:pPr>
-        <w:rPr>
-          <w:rFonts w:eastAsiaTheme="minorEastAsia"/>
-        </w:rPr>
-      </w:pPr>
-      <w:r>
-        <w:rPr>
-          <w:rFonts w:eastAsiaTheme="minorEastAsia"/>
-        </w:rPr>
-        <w:t xml:space="preserve"> + x36 - x66 = 0</w:t>
-      </w:r>
-    </w:p>
-    <w:p>
-      <w:pPr>
-        <w:rPr>
-          <w:rFonts w:eastAsiaTheme="minorEastAsia"/>
-        </w:rPr>
-      </w:pPr>
-      <w:r>
-        <w:rPr>
-          <w:rFonts w:eastAsiaTheme="minorEastAsia"/>
-        </w:rPr>
-        <w:t xml:space="preserve"> + x51 - x71 = 0</w:t>
-      </w:r>
-    </w:p>
-    <w:p>
-      <w:pPr>
-        <w:rPr>
-          <w:rFonts w:eastAsiaTheme="minorEastAsia"/>
-        </w:rPr>
-      </w:pPr>
-      <w:r>
-        <w:rPr>
-          <w:rFonts w:eastAsiaTheme="minorEastAsia"/>
-        </w:rPr>
-        <w:t xml:space="preserve"> + x33 - x73 = 0</w:t>
-      </w:r>
-    </w:p>
-    <w:p>
-      <w:pPr>
-        <w:rPr>
-          <w:rFonts w:eastAsiaTheme="minorEastAsia"/>
-        </w:rPr>
-      </w:pPr>
-      <w:r>
-        <w:rPr>
-          <w:rFonts w:eastAsiaTheme="minorEastAsia"/>
-        </w:rPr>
-        <w:t xml:space="preserve"> + x58 - x95 = 0</w:t>
+        <w:pStyle w:val="ListParagraph"/>
+        <w:numPr>
+          <w:ilvl w:val="0"/>
+          <w:numId w:val="1"/>
+        </w:numPr>
+        <w:rPr>
+          <w:rFonts w:eastAsiaTheme="minorEastAsia"/>
+        </w:rPr>
+      </w:pPr>
+      <w:r>
+        <w:rPr>
+          <w:rFonts w:eastAsiaTheme="minorEastAsia"/>
+        </w:rPr>
+        <w:t xml:space="preserve">NEED TO MAKE SURE INPUT TO THE COMMAND IS IN THE RIGHT FORMAT – it needs to be python3 assignment.py graphs/GRAPH NAME </w:t>
       </w:r>
       <w:bookmarkStart w:id="0" w:name="_GoBack"/>
       <w:bookmarkEnd w:id="0"/>
+    </w:p>
+    <w:p>
+      <w:pPr>
+        <w:rPr>
+          <w:rFonts w:eastAsiaTheme="minorEastAsia"/>
+        </w:rPr>
+      </w:pPr>
+    </w:p>
+    <w:p>
+      <w:pPr>
+        <w:rPr>
+          <w:rFonts w:eastAsiaTheme="minorEastAsia"/>
+        </w:rPr>
+      </w:pPr>
+    </w:p>
+    <w:p>
+      <w:pPr>
+        <w:rPr>
+          <w:rFonts w:eastAsiaTheme="minorEastAsia"/>
+        </w:rPr>
+      </w:pPr>
+    </w:p>
+    <w:p>
+      <w:pPr>
+        <w:rPr>
+          <w:rFonts w:eastAsiaTheme="minorEastAsia"/>
+        </w:rPr>
+      </w:pPr>
+    </w:p>
+    <w:p>
+      <w:pPr>
+        <w:rPr>
+          <w:rFonts w:eastAsiaTheme="minorEastAsia"/>
+        </w:rPr>
+      </w:pPr>
+      <w:r>
+        <w:rPr>
+          <w:rFonts w:eastAsiaTheme="minorEastAsia"/>
+        </w:rPr>
+        <w:t>+ x10 - x38 = 0</w:t>
+      </w:r>
+      <w:r>
+        <w:rPr>
+          <w:rFonts w:eastAsiaTheme="minorEastAsia"/>
+        </w:rPr>
+        <w:t xml:space="preserve"> (0,3), (0,3,4)</w:t>
+      </w:r>
+    </w:p>
+    <w:p>
+      <w:pPr>
+        <w:rPr>
+          <w:rFonts w:eastAsiaTheme="minorEastAsia"/>
+        </w:rPr>
+      </w:pPr>
+      <w:r>
+        <w:rPr>
+          <w:rFonts w:eastAsiaTheme="minorEastAsia"/>
+        </w:rPr>
+        <w:t xml:space="preserve"> + x15 - x44 = 0</w:t>
+      </w:r>
+      <w:r>
+        <w:rPr>
+          <w:rFonts w:eastAsiaTheme="minorEastAsia"/>
+        </w:rPr>
+        <w:t xml:space="preserve"> (1,3), (1,2,3)</w:t>
+      </w:r>
+    </w:p>
+    <w:p>
+      <w:pPr>
+        <w:rPr>
+          <w:rFonts w:eastAsiaTheme="minorEastAsia"/>
+        </w:rPr>
+      </w:pPr>
+      <w:r>
+        <w:rPr>
+          <w:rFonts w:eastAsiaTheme="minorEastAsia"/>
+        </w:rPr>
+        <w:t xml:space="preserve"> + x24 - x62 = 0</w:t>
+      </w:r>
+    </w:p>
+    <w:p>
+      <w:pPr>
+        <w:rPr>
+          <w:rFonts w:eastAsiaTheme="minorEastAsia"/>
+        </w:rPr>
+      </w:pPr>
+      <w:r>
+        <w:rPr>
+          <w:rFonts w:eastAsiaTheme="minorEastAsia"/>
+        </w:rPr>
+        <w:t xml:space="preserve"> + x36 - x66 = 0</w:t>
+      </w:r>
+    </w:p>
+    <w:p>
+      <w:pPr>
+        <w:rPr>
+          <w:rFonts w:eastAsiaTheme="minorEastAsia"/>
+        </w:rPr>
+      </w:pPr>
+      <w:r>
+        <w:rPr>
+          <w:rFonts w:eastAsiaTheme="minorEastAsia"/>
+        </w:rPr>
+        <w:t xml:space="preserve"> + x51 - x71 = 0</w:t>
+      </w:r>
+    </w:p>
+    <w:p>
+      <w:pPr>
+        <w:rPr>
+          <w:rFonts w:eastAsiaTheme="minorEastAsia"/>
+        </w:rPr>
+      </w:pPr>
+      <w:r>
+        <w:rPr>
+          <w:rFonts w:eastAsiaTheme="minorEastAsia"/>
+        </w:rPr>
+        <w:t xml:space="preserve"> + x33 - x73 = 0</w:t>
+      </w:r>
+    </w:p>
+    <w:p>
+      <w:pPr>
+        <w:rPr>
+          <w:rFonts w:eastAsiaTheme="minorEastAsia"/>
+        </w:rPr>
+      </w:pPr>
+      <w:r>
+        <w:rPr>
+          <w:rFonts w:eastAsiaTheme="minorEastAsia"/>
+        </w:rPr>
+        <w:t xml:space="preserve"> + x58 - x95 = 0</w:t>
+      </w:r>
       <w:r>
         <w:rPr>
           <w:rFonts w:eastAsiaTheme="minorEastAsia"/>

</xml_diff>